<commit_message>
created Requirement for Work Order 002 document, removed deleted .wbk document
</commit_message>
<xml_diff>
--- a/documentation/customer_mb/Work Order Receipt 002 - Task 2 Android Application.docx
+++ b/documentation/customer_mb/Work Order Receipt 002 - Task 2 Android Application.docx
@@ -13,6 +13,7 @@
         <w:dataBinding w:prefixMappings="xmlns:ns0='http://purl.org/dc/elements/1.1/' xmlns:ns1='http://schemas.openxmlformats.org/package/2006/metadata/core-properties' " w:xpath="/ns1:coreProperties[1]/ns0:title[1]" w:storeItemID="{6C3C8BC8-F283-45AE-878A-BAB7291924A1}"/>
         <w:text/>
       </w:sdtPr>
+      <w:sdtEndPr/>
       <w:sdtContent>
         <w:p>
           <w:pPr>
@@ -59,6 +60,7 @@
                 </w:placeholder>
                 <w:text/>
               </w:sdtPr>
+              <w:sdtEndPr/>
               <w:sdtContent>
                 <w:r>
                   <w:t>Task 2 – Android Application</w:t>
@@ -83,6 +85,7 @@
                 </w:placeholder>
                 <w:text/>
               </w:sdtPr>
+              <w:sdtEndPr/>
               <w:sdtContent>
                 <w:proofErr w:type="spellStart"/>
                 <w:r>
@@ -121,6 +124,7 @@
                 </w:placeholder>
                 <w:text/>
               </w:sdtPr>
+              <w:sdtEndPr/>
               <w:sdtContent>
                 <w:r>
                   <w:t xml:space="preserve">Description: Produce an Android app that prints the time and the phone's current </w:t>
@@ -155,6 +159,7 @@
                 </w:placeholder>
                 <w:text/>
               </w:sdtPr>
+              <w:sdtEndPr/>
               <w:sdtContent>
                 <w:r>
                   <w:t xml:space="preserve">Andy </w:t>
@@ -189,6 +194,7 @@
                   <w:calendar w:val="gregorian"/>
                 </w:date>
               </w:sdtPr>
+              <w:sdtEndPr/>
               <w:sdtContent>
                 <w:r>
                   <w:t>12/10/2011</w:t>
@@ -222,6 +228,7 @@
                   <w14:uncheckedState w14:val="2610" w14:font="MS Gothic"/>
                 </w14:checkbox>
               </w:sdtPr>
+              <w:sdtEndPr/>
               <w:sdtContent>
                 <w:r>
                   <w:rPr>
@@ -243,6 +250,7 @@
                   <w14:uncheckedState w14:val="2610" w14:font="MS Gothic"/>
                 </w14:checkbox>
               </w:sdtPr>
+              <w:sdtEndPr/>
               <w:sdtContent>
                 <w:r>
                   <w:rPr>
@@ -264,6 +272,7 @@
                   <w14:uncheckedState w14:val="2610" w14:font="MS Gothic"/>
                 </w14:checkbox>
               </w:sdtPr>
+              <w:sdtEndPr/>
               <w:sdtContent>
                 <w:r>
                   <w:rPr>
@@ -288,6 +297,7 @@
                   <w14:uncheckedState w14:val="2610" w14:font="MS Gothic"/>
                 </w14:checkbox>
               </w:sdtPr>
+              <w:sdtEndPr/>
               <w:sdtContent>
                 <w:r>
                   <w:rPr>
@@ -309,6 +319,7 @@
                 <w:showingPlcHdr/>
                 <w:text/>
               </w:sdtPr>
+              <w:sdtEndPr/>
               <w:sdtContent>
                 <w:r>
                   <w:rPr>
@@ -349,18 +360,14 @@
             <w:sdt>
               <w:sdtPr>
                 <w:id w:val="-609899045"/>
-                <w:placeholder>
-                  <w:docPart w:val="DefaultPlaceholder_1082065158"/>
-                </w:placeholder>
               </w:sdtPr>
+              <w:sdtEndPr/>
               <w:sdtContent>
                 <w:sdt>
                   <w:sdtPr>
                     <w:id w:val="983441592"/>
-                    <w:placeholder>
-                      <w:docPart w:val="DefaultPlaceholder_1082065158"/>
-                    </w:placeholder>
                   </w:sdtPr>
+                  <w:sdtEndPr/>
                   <w:sdtContent>
                     <w:r>
                       <w:t>Produce Requirements and Specification document, and prototype application prior to meeting with customer to confirm documented product plan.</w:t>
@@ -382,6 +389,19 @@
                     </w:r>
                     <w:r>
                       <w:br/>
+                      <w:t>What is the desired market share of android devices and users (API levels)</w:t>
+                    </w:r>
+                    <w:r>
+                      <w:br/>
+                      <w:t>What target devices should the app be able to run on?</w:t>
+                    </w:r>
+                    <w:bookmarkStart w:id="0" w:name="_GoBack"/>
+                    <w:bookmarkEnd w:id="0"/>
+                    <w:r>
+                      <w:t xml:space="preserve"> e.g. API level 3 – Android 1.5, GPS enabled.</w:t>
+                    </w:r>
+                    <w:r>
+                      <w:br/>
                     </w:r>
                     <w:r>
                       <w:br/>
@@ -398,8 +418,6 @@
                     <w:r>
                       <w:t>iguration options: poll frequency, data save frequency…</w:t>
                     </w:r>
-                    <w:bookmarkStart w:id="0" w:name="_GoBack"/>
-                    <w:bookmarkEnd w:id="0"/>
                     <w:r>
                       <w:br/>
                     </w:r>
@@ -441,6 +459,7 @@
                   <w:calendar w:val="gregorian"/>
                 </w:date>
               </w:sdtPr>
+              <w:sdtEndPr/>
               <w:sdtContent>
                 <w:r>
                   <w:t>Unspecified</w:t>
@@ -473,6 +492,7 @@
                 </w:placeholder>
                 <w:text/>
               </w:sdtPr>
+              <w:sdtEndPr/>
               <w:sdtContent>
                 <w:r>
                   <w:t xml:space="preserve">Andy </w:t>
@@ -511,6 +531,7 @@
                 <w:showingPlcHdr/>
                 <w:text/>
               </w:sdtPr>
+              <w:sdtEndPr/>
               <w:sdtContent>
                 <w:r>
                   <w:rPr>
@@ -600,6 +621,7 @@
         <w:dataBinding w:prefixMappings="xmlns:ns0='http://purl.org/dc/elements/1.1/' xmlns:ns1='http://schemas.openxmlformats.org/package/2006/metadata/core-properties' " w:xpath="/ns1:coreProperties[1]/ns0:creator[1]" w:storeItemID="{6C3C8BC8-F283-45AE-878A-BAB7291924A1}"/>
         <w:text/>
       </w:sdtPr>
+      <w:sdtEndPr/>
       <w:sdtContent>
         <w:r>
           <w:t>Andrew Keavey</w:t>
@@ -1770,8 +1792,9 @@
     <w:panose1 w:val="020B0604030504040204"/>
     <w:charset w:val="00"/>
     <w:family w:val="swiss"/>
+    <w:notTrueType/>
     <w:pitch w:val="variable"/>
-    <w:sig w:usb0="E1002EFF" w:usb1="C000605B" w:usb2="00000029" w:usb3="00000000" w:csb0="000101FF" w:csb1="00000000"/>
+    <w:sig w:usb0="00000003" w:usb1="00000000" w:usb2="00000000" w:usb3="00000000" w:csb0="00000001" w:csb1="00000000"/>
   </w:font>
   <w:font w:name="MS Gothic">
     <w:altName w:val="ＭＳ ゴシック"/>

</xml_diff>

<commit_message>
Requirements Specification points 1-5
</commit_message>
<xml_diff>
--- a/documentation/customer_mb/Work Order Receipt 002 - Task 2 Android Application.docx
+++ b/documentation/customer_mb/Work Order Receipt 002 - Task 2 Android Application.docx
@@ -1,6 +1,6 @@
 
 <file path=word/document.xml><?xml version="1.0" encoding="utf-8"?>
-<w:document xmlns:wpc="http://schemas.microsoft.com/office/word/2010/wordprocessingCanvas" xmlns:mc="http://schemas.openxmlformats.org/markup-compatibility/2006" xmlns:o="urn:schemas-microsoft-com:office:office" xmlns:r="http://schemas.openxmlformats.org/officeDocument/2006/relationships" xmlns:m="http://schemas.openxmlformats.org/officeDocument/2006/math" xmlns:v="urn:schemas-microsoft-com:vml" xmlns:wp14="http://schemas.microsoft.com/office/word/2010/wordprocessingDrawing" xmlns:wp="http://schemas.openxmlformats.org/drawingml/2006/wordprocessingDrawing" xmlns:w10="urn:schemas-microsoft-com:office:word" xmlns:w="http://schemas.openxmlformats.org/wordprocessingml/2006/main" xmlns:w14="http://schemas.microsoft.com/office/word/2010/wordml" xmlns:wpg="http://schemas.microsoft.com/office/word/2010/wordprocessingGroup" xmlns:wpi="http://schemas.microsoft.com/office/word/2010/wordprocessingInk" xmlns:wne="http://schemas.microsoft.com/office/word/2006/wordml" xmlns:wps="http://schemas.microsoft.com/office/word/2010/wordprocessingShape" mc:Ignorable="w14 wp14">
+<w:document xmlns:ve="http://schemas.openxmlformats.org/markup-compatibility/2006" xmlns:o="urn:schemas-microsoft-com:office:office" xmlns:r="http://schemas.openxmlformats.org/officeDocument/2006/relationships" xmlns:m="http://schemas.openxmlformats.org/officeDocument/2006/math" xmlns:v="urn:schemas-microsoft-com:vml" xmlns:wp="http://schemas.openxmlformats.org/drawingml/2006/wordprocessingDrawing" xmlns:w10="urn:schemas-microsoft-com:office:word" xmlns:w="http://schemas.openxmlformats.org/wordprocessingml/2006/main" xmlns:wne="http://schemas.microsoft.com/office/word/2006/wordml">
   <w:body>
     <w:sdt>
       <w:sdtPr>
@@ -13,7 +13,6 @@
         <w:dataBinding w:prefixMappings="xmlns:ns0='http://purl.org/dc/elements/1.1/' xmlns:ns1='http://schemas.openxmlformats.org/package/2006/metadata/core-properties' " w:xpath="/ns1:coreProperties[1]/ns0:title[1]" w:storeItemID="{6C3C8BC8-F283-45AE-878A-BAB7291924A1}"/>
         <w:text/>
       </w:sdtPr>
-      <w:sdtEndPr/>
       <w:sdtContent>
         <w:p>
           <w:pPr>
@@ -37,7 +36,7 @@
       <w:tblPr>
         <w:tblStyle w:val="TableGrid"/>
         <w:tblW w:w="0" w:type="auto"/>
-        <w:tblLook w:val="04A0" w:firstRow="1" w:lastRow="0" w:firstColumn="1" w:lastColumn="0" w:noHBand="0" w:noVBand="1"/>
+        <w:tblLook w:val="04A0"/>
       </w:tblPr>
       <w:tblGrid>
         <w:gridCol w:w="4621"/>
@@ -60,7 +59,6 @@
                 </w:placeholder>
                 <w:text/>
               </w:sdtPr>
-              <w:sdtEndPr/>
               <w:sdtContent>
                 <w:r>
                   <w:t>Task 2 – Android Application</w:t>
@@ -85,15 +83,9 @@
                 </w:placeholder>
                 <w:text/>
               </w:sdtPr>
-              <w:sdtEndPr/>
               <w:sdtContent>
-                <w:proofErr w:type="spellStart"/>
                 <w:r>
-                  <w:t>Dr.</w:t>
-                </w:r>
-                <w:proofErr w:type="spellEnd"/>
-                <w:r>
-                  <w:t xml:space="preserve"> Martin Berger</w:t>
+                  <w:t>Dr. Martin Berger</w:t>
                 </w:r>
               </w:sdtContent>
             </w:sdt>
@@ -111,8 +103,13 @@
           </w:tcPr>
           <w:p>
             <w:r>
-              <w:t>Description:</w:t>
+              <w:t>Description</w:t>
             </w:r>
+            <w:proofErr w:type="gramStart"/>
+            <w:r>
+              <w:t>:</w:t>
+            </w:r>
+            <w:proofErr w:type="gramEnd"/>
             <w:r>
               <w:br/>
             </w:r>
@@ -124,7 +121,6 @@
                 </w:placeholder>
                 <w:text/>
               </w:sdtPr>
-              <w:sdtEndPr/>
               <w:sdtContent>
                 <w:r>
                   <w:t xml:space="preserve">Description: Produce an Android app that prints the time and the phone's current </w:t>
@@ -135,7 +131,23 @@
                 </w:r>
                 <w:proofErr w:type="spellEnd"/>
                 <w:r>
-                  <w:t xml:space="preserve"> on the phone. This task asks you to familiarise yourself with the Android system, development tools and APIs. There will be no lectures about the Android system. It's your responsibility to learn about it (don't worry, it's essentially a Java/Linux environment). Note that I've left many things vague in this specification, like what format to use for display, how often should it be updated? What should happen if GPS isn't switched on, or GPS data not available?</w:t>
+                  <w:t xml:space="preserve"> on the phone. This task asks you to familiarise yourself with the Android system, development tools and APIs. There will be no lectures about the Android system. It's your responsibility to learn about it (don't </w:t>
+                </w:r>
+                <w:proofErr w:type="gramStart"/>
+                <w:r>
+                  <w:t>worry,</w:t>
+                </w:r>
+                <w:proofErr w:type="gramEnd"/>
+                <w:r>
+                  <w:t xml:space="preserve"> it's essentially a Java/Linux environment). Note that I've left many things vague in this specification, like what format to use for display, how often should it be updated? What should happen if GPS isn't switched </w:t>
+                </w:r>
+                <w:proofErr w:type="gramStart"/>
+                <w:r>
+                  <w:t>on,</w:t>
+                </w:r>
+                <w:proofErr w:type="gramEnd"/>
+                <w:r>
+                  <w:t xml:space="preserve"> or GPS data not available?</w:t>
                 </w:r>
               </w:sdtContent>
             </w:sdt>
@@ -159,16 +171,10 @@
                 </w:placeholder>
                 <w:text/>
               </w:sdtPr>
-              <w:sdtEndPr/>
               <w:sdtContent>
                 <w:r>
-                  <w:t xml:space="preserve">Andy </w:t>
+                  <w:t>Andy Keavey</w:t>
                 </w:r>
-                <w:proofErr w:type="spellStart"/>
-                <w:r>
-                  <w:t>Keavey</w:t>
-                </w:r>
-                <w:proofErr w:type="spellEnd"/>
               </w:sdtContent>
             </w:sdt>
           </w:p>
@@ -194,7 +200,6 @@
                   <w:calendar w:val="gregorian"/>
                 </w:date>
               </w:sdtPr>
-              <w:sdtEndPr/>
               <w:sdtContent>
                 <w:r>
                   <w:t>12/10/2011</w:t>
@@ -222,13 +227,7 @@
             <w:sdt>
               <w:sdtPr>
                 <w:id w:val="738526655"/>
-                <w14:checkbox>
-                  <w14:checked w14:val="1"/>
-                  <w14:checkedState w14:val="2612" w14:font="MS Gothic"/>
-                  <w14:uncheckedState w14:val="2610" w14:font="MS Gothic"/>
-                </w14:checkbox>
               </w:sdtPr>
-              <w:sdtEndPr/>
               <w:sdtContent>
                 <w:r>
                   <w:rPr>
@@ -244,13 +243,7 @@
             <w:sdt>
               <w:sdtPr>
                 <w:id w:val="-1405058035"/>
-                <w14:checkbox>
-                  <w14:checked w14:val="0"/>
-                  <w14:checkedState w14:val="2612" w14:font="MS Gothic"/>
-                  <w14:uncheckedState w14:val="2610" w14:font="MS Gothic"/>
-                </w14:checkbox>
               </w:sdtPr>
-              <w:sdtEndPr/>
               <w:sdtContent>
                 <w:r>
                   <w:rPr>
@@ -266,13 +259,7 @@
             <w:sdt>
               <w:sdtPr>
                 <w:id w:val="927388939"/>
-                <w14:checkbox>
-                  <w14:checked w14:val="0"/>
-                  <w14:checkedState w14:val="2612" w14:font="MS Gothic"/>
-                  <w14:uncheckedState w14:val="2610" w14:font="MS Gothic"/>
-                </w14:checkbox>
               </w:sdtPr>
-              <w:sdtEndPr/>
               <w:sdtContent>
                 <w:r>
                   <w:rPr>
@@ -291,13 +278,7 @@
             <w:sdt>
               <w:sdtPr>
                 <w:id w:val="2008859583"/>
-                <w14:checkbox>
-                  <w14:checked w14:val="0"/>
-                  <w14:checkedState w14:val="2612" w14:font="MS Gothic"/>
-                  <w14:uncheckedState w14:val="2610" w14:font="MS Gothic"/>
-                </w14:checkbox>
               </w:sdtPr>
-              <w:sdtEndPr/>
               <w:sdtContent>
                 <w:r>
                   <w:rPr>
@@ -308,7 +289,15 @@
               </w:sdtContent>
             </w:sdt>
             <w:r>
-              <w:t xml:space="preserve"> Other : </w:t>
+              <w:t xml:space="preserve"> </w:t>
+            </w:r>
+            <w:proofErr w:type="gramStart"/>
+            <w:r>
+              <w:t>Other :</w:t>
+            </w:r>
+            <w:proofErr w:type="gramEnd"/>
+            <w:r>
+              <w:t xml:space="preserve"> </w:t>
             </w:r>
             <w:sdt>
               <w:sdtPr>
@@ -319,7 +308,6 @@
                 <w:showingPlcHdr/>
                 <w:text/>
               </w:sdtPr>
-              <w:sdtEndPr/>
               <w:sdtContent>
                 <w:r>
                   <w:rPr>
@@ -361,13 +349,11 @@
               <w:sdtPr>
                 <w:id w:val="-609899045"/>
               </w:sdtPr>
-              <w:sdtEndPr/>
               <w:sdtContent>
                 <w:sdt>
                   <w:sdtPr>
                     <w:id w:val="983441592"/>
                   </w:sdtPr>
-                  <w:sdtEndPr/>
                   <w:sdtContent>
                     <w:r>
                       <w:t>Produce Requirements and Specification document, and prototype application prior to meeting with customer to confirm documented product plan.</w:t>
@@ -377,8 +363,13 @@
                     </w:r>
                     <w:r>
                       <w:br/>
-                      <w:t>Requirements elaboration:</w:t>
+                      <w:t>Requirements elaboration</w:t>
                     </w:r>
+                    <w:proofErr w:type="gramStart"/>
+                    <w:r>
+                      <w:t>:</w:t>
+                    </w:r>
+                    <w:proofErr w:type="gramEnd"/>
                     <w:r>
                       <w:br/>
                       <w:t>What is the target demographic (who will be using this product)?</w:t>
@@ -389,8 +380,13 @@
                     </w:r>
                     <w:r>
                       <w:br/>
-                      <w:t>What is the desired market share of android devices and users (API levels)</w:t>
+                      <w:t>What is the desired market share of android devices and users (API levels</w:t>
                     </w:r>
+                    <w:proofErr w:type="gramStart"/>
+                    <w:r>
+                      <w:t>)</w:t>
+                    </w:r>
+                    <w:proofErr w:type="gramEnd"/>
                     <w:r>
                       <w:br/>
                       <w:t>What target devices should the app be able to run on?</w:t>
@@ -398,25 +394,25 @@
                     <w:bookmarkStart w:id="0" w:name="_GoBack"/>
                     <w:bookmarkEnd w:id="0"/>
                     <w:r>
-                      <w:t xml:space="preserve"> e.g. API level 3 – Android 1.5, GPS enabled.</w:t>
+                      <w:t xml:space="preserve"> </w:t>
+                    </w:r>
+                    <w:proofErr w:type="gramStart"/>
+                    <w:r>
+                      <w:t>e.g</w:t>
+                    </w:r>
+                    <w:proofErr w:type="gramEnd"/>
+                    <w:r>
+                      <w:t>. API level 7 – Android 2.1</w:t>
+                    </w:r>
+                    <w:r>
+                      <w:t>, GPS enabled.</w:t>
                     </w:r>
                     <w:r>
                       <w:br/>
                     </w:r>
                     <w:r>
                       <w:br/>
-                      <w:t>Specification:</w:t>
-                    </w:r>
-                    <w:r>
-                      <w:br/>
-                      <w:t>Poll frequency once per 5 minutes.</w:t>
-                    </w:r>
-                    <w:r>
-                      <w:br/>
-                      <w:t>User or administrator conf</w:t>
-                    </w:r>
-                    <w:r>
-                      <w:t>iguration options: poll frequency, data save frequency…</w:t>
+                      <w:t>Other requirements stated in relevant documentation.</w:t>
                     </w:r>
                     <w:r>
                       <w:br/>
@@ -459,7 +455,6 @@
                   <w:calendar w:val="gregorian"/>
                 </w:date>
               </w:sdtPr>
-              <w:sdtEndPr/>
               <w:sdtContent>
                 <w:r>
                   <w:t>Unspecified</w:t>
@@ -492,16 +487,10 @@
                 </w:placeholder>
                 <w:text/>
               </w:sdtPr>
-              <w:sdtEndPr/>
               <w:sdtContent>
                 <w:r>
-                  <w:t xml:space="preserve">Andy </w:t>
+                  <w:t>Andy Keavey</w:t>
                 </w:r>
-                <w:proofErr w:type="spellStart"/>
-                <w:r>
-                  <w:t>Keavey</w:t>
-                </w:r>
-                <w:proofErr w:type="spellEnd"/>
               </w:sdtContent>
             </w:sdt>
           </w:p>
@@ -531,7 +520,6 @@
                 <w:showingPlcHdr/>
                 <w:text/>
               </w:sdtPr>
-              <w:sdtEndPr/>
               <w:sdtContent>
                 <w:r>
                   <w:rPr>
@@ -547,12 +535,12 @@
     </w:tbl>
     <w:p/>
     <w:sectPr>
-      <w:headerReference w:type="even" r:id="rId7"/>
-      <w:headerReference w:type="default" r:id="rId8"/>
-      <w:footerReference w:type="even" r:id="rId9"/>
-      <w:footerReference w:type="default" r:id="rId10"/>
-      <w:headerReference w:type="first" r:id="rId11"/>
-      <w:footerReference w:type="first" r:id="rId12"/>
+      <w:headerReference w:type="even" r:id="rId6"/>
+      <w:headerReference w:type="default" r:id="rId7"/>
+      <w:footerReference w:type="even" r:id="rId8"/>
+      <w:footerReference w:type="default" r:id="rId9"/>
+      <w:headerReference w:type="first" r:id="rId10"/>
+      <w:footerReference w:type="first" r:id="rId11"/>
       <w:pgSz w:w="11906" w:h="16838"/>
       <w:pgMar w:top="1440" w:right="1440" w:bottom="1440" w:left="1440" w:header="708" w:footer="708" w:gutter="0"/>
       <w:cols w:space="708"/>
@@ -563,7 +551,7 @@
 </file>
 
 <file path=word/endnotes.xml><?xml version="1.0" encoding="utf-8"?>
-<w:endnotes xmlns:wpc="http://schemas.microsoft.com/office/word/2010/wordprocessingCanvas" xmlns:mc="http://schemas.openxmlformats.org/markup-compatibility/2006" xmlns:o="urn:schemas-microsoft-com:office:office" xmlns:r="http://schemas.openxmlformats.org/officeDocument/2006/relationships" xmlns:m="http://schemas.openxmlformats.org/officeDocument/2006/math" xmlns:v="urn:schemas-microsoft-com:vml" xmlns:wp14="http://schemas.microsoft.com/office/word/2010/wordprocessingDrawing" xmlns:wp="http://schemas.openxmlformats.org/drawingml/2006/wordprocessingDrawing" xmlns:w10="urn:schemas-microsoft-com:office:word" xmlns:w="http://schemas.openxmlformats.org/wordprocessingml/2006/main" xmlns:w14="http://schemas.microsoft.com/office/word/2010/wordml" xmlns:wpg="http://schemas.microsoft.com/office/word/2010/wordprocessingGroup" xmlns:wpi="http://schemas.microsoft.com/office/word/2010/wordprocessingInk" xmlns:wne="http://schemas.microsoft.com/office/word/2006/wordml" xmlns:wps="http://schemas.microsoft.com/office/word/2010/wordprocessingShape" mc:Ignorable="w14 wp14">
+<w:endnotes xmlns:ve="http://schemas.openxmlformats.org/markup-compatibility/2006" xmlns:o="urn:schemas-microsoft-com:office:office" xmlns:r="http://schemas.openxmlformats.org/officeDocument/2006/relationships" xmlns:m="http://schemas.openxmlformats.org/officeDocument/2006/math" xmlns:v="urn:schemas-microsoft-com:vml" xmlns:wp="http://schemas.openxmlformats.org/drawingml/2006/wordprocessingDrawing" xmlns:w10="urn:schemas-microsoft-com:office:word" xmlns:w="http://schemas.openxmlformats.org/wordprocessingml/2006/main" xmlns:wne="http://schemas.microsoft.com/office/word/2006/wordml">
   <w:endnote w:type="separator" w:id="-1">
     <w:p>
       <w:pPr>
@@ -588,7 +576,7 @@
 </file>
 
 <file path=word/footer1.xml><?xml version="1.0" encoding="utf-8"?>
-<w:ftr xmlns:wpc="http://schemas.microsoft.com/office/word/2010/wordprocessingCanvas" xmlns:mc="http://schemas.openxmlformats.org/markup-compatibility/2006" xmlns:o="urn:schemas-microsoft-com:office:office" xmlns:r="http://schemas.openxmlformats.org/officeDocument/2006/relationships" xmlns:m="http://schemas.openxmlformats.org/officeDocument/2006/math" xmlns:v="urn:schemas-microsoft-com:vml" xmlns:wp14="http://schemas.microsoft.com/office/word/2010/wordprocessingDrawing" xmlns:wp="http://schemas.openxmlformats.org/drawingml/2006/wordprocessingDrawing" xmlns:w10="urn:schemas-microsoft-com:office:word" xmlns:w="http://schemas.openxmlformats.org/wordprocessingml/2006/main" xmlns:w14="http://schemas.microsoft.com/office/word/2010/wordml" xmlns:wpg="http://schemas.microsoft.com/office/word/2010/wordprocessingGroup" xmlns:wpi="http://schemas.microsoft.com/office/word/2010/wordprocessingInk" xmlns:wne="http://schemas.microsoft.com/office/word/2006/wordml" xmlns:wps="http://schemas.microsoft.com/office/word/2010/wordprocessingShape" mc:Ignorable="w14 wp14">
+<w:ftr xmlns:ve="http://schemas.openxmlformats.org/markup-compatibility/2006" xmlns:o="urn:schemas-microsoft-com:office:office" xmlns:r="http://schemas.openxmlformats.org/officeDocument/2006/relationships" xmlns:m="http://schemas.openxmlformats.org/officeDocument/2006/math" xmlns:v="urn:schemas-microsoft-com:vml" xmlns:wp="http://schemas.openxmlformats.org/drawingml/2006/wordprocessingDrawing" xmlns:w10="urn:schemas-microsoft-com:office:word" xmlns:w="http://schemas.openxmlformats.org/wordprocessingml/2006/main" xmlns:wne="http://schemas.microsoft.com/office/word/2006/wordml">
   <w:p>
     <w:pPr>
       <w:pStyle w:val="Footer"/>
@@ -598,7 +586,7 @@
 </file>
 
 <file path=word/footer2.xml><?xml version="1.0" encoding="utf-8"?>
-<w:ftr xmlns:wpc="http://schemas.microsoft.com/office/word/2010/wordprocessingCanvas" xmlns:mc="http://schemas.openxmlformats.org/markup-compatibility/2006" xmlns:o="urn:schemas-microsoft-com:office:office" xmlns:r="http://schemas.openxmlformats.org/officeDocument/2006/relationships" xmlns:m="http://schemas.openxmlformats.org/officeDocument/2006/math" xmlns:v="urn:schemas-microsoft-com:vml" xmlns:wp14="http://schemas.microsoft.com/office/word/2010/wordprocessingDrawing" xmlns:wp="http://schemas.openxmlformats.org/drawingml/2006/wordprocessingDrawing" xmlns:w10="urn:schemas-microsoft-com:office:word" xmlns:w="http://schemas.openxmlformats.org/wordprocessingml/2006/main" xmlns:w14="http://schemas.microsoft.com/office/word/2010/wordml" xmlns:wpg="http://schemas.microsoft.com/office/word/2010/wordprocessingGroup" xmlns:wpi="http://schemas.microsoft.com/office/word/2010/wordprocessingInk" xmlns:wne="http://schemas.microsoft.com/office/word/2006/wordml" xmlns:wps="http://schemas.microsoft.com/office/word/2010/wordprocessingShape" mc:Ignorable="w14 wp14">
+<w:ftr xmlns:ve="http://schemas.openxmlformats.org/markup-compatibility/2006" xmlns:o="urn:schemas-microsoft-com:office:office" xmlns:r="http://schemas.openxmlformats.org/officeDocument/2006/relationships" xmlns:m="http://schemas.openxmlformats.org/officeDocument/2006/math" xmlns:v="urn:schemas-microsoft-com:vml" xmlns:wp="http://schemas.openxmlformats.org/drawingml/2006/wordprocessingDrawing" xmlns:w10="urn:schemas-microsoft-com:office:word" xmlns:w="http://schemas.openxmlformats.org/wordprocessingml/2006/main" xmlns:wne="http://schemas.microsoft.com/office/word/2006/wordml">
   <w:p>
     <w:pPr>
       <w:pStyle w:val="Footer"/>
@@ -621,7 +609,6 @@
         <w:dataBinding w:prefixMappings="xmlns:ns0='http://purl.org/dc/elements/1.1/' xmlns:ns1='http://schemas.openxmlformats.org/package/2006/metadata/core-properties' " w:xpath="/ns1:coreProperties[1]/ns0:creator[1]" w:storeItemID="{6C3C8BC8-F283-45AE-878A-BAB7291924A1}"/>
         <w:text/>
       </w:sdtPr>
-      <w:sdtEndPr/>
       <w:sdtContent>
         <w:r>
           <w:t>Andrew Keavey</w:t>
@@ -645,7 +632,7 @@
 </file>
 
 <file path=word/footer3.xml><?xml version="1.0" encoding="utf-8"?>
-<w:ftr xmlns:wpc="http://schemas.microsoft.com/office/word/2010/wordprocessingCanvas" xmlns:mc="http://schemas.openxmlformats.org/markup-compatibility/2006" xmlns:o="urn:schemas-microsoft-com:office:office" xmlns:r="http://schemas.openxmlformats.org/officeDocument/2006/relationships" xmlns:m="http://schemas.openxmlformats.org/officeDocument/2006/math" xmlns:v="urn:schemas-microsoft-com:vml" xmlns:wp14="http://schemas.microsoft.com/office/word/2010/wordprocessingDrawing" xmlns:wp="http://schemas.openxmlformats.org/drawingml/2006/wordprocessingDrawing" xmlns:w10="urn:schemas-microsoft-com:office:word" xmlns:w="http://schemas.openxmlformats.org/wordprocessingml/2006/main" xmlns:w14="http://schemas.microsoft.com/office/word/2010/wordml" xmlns:wpg="http://schemas.microsoft.com/office/word/2010/wordprocessingGroup" xmlns:wpi="http://schemas.microsoft.com/office/word/2010/wordprocessingInk" xmlns:wne="http://schemas.microsoft.com/office/word/2006/wordml" xmlns:wps="http://schemas.microsoft.com/office/word/2010/wordprocessingShape" mc:Ignorable="w14 wp14">
+<w:ftr xmlns:ve="http://schemas.openxmlformats.org/markup-compatibility/2006" xmlns:o="urn:schemas-microsoft-com:office:office" xmlns:r="http://schemas.openxmlformats.org/officeDocument/2006/relationships" xmlns:m="http://schemas.openxmlformats.org/officeDocument/2006/math" xmlns:v="urn:schemas-microsoft-com:vml" xmlns:wp="http://schemas.openxmlformats.org/drawingml/2006/wordprocessingDrawing" xmlns:w10="urn:schemas-microsoft-com:office:word" xmlns:w="http://schemas.openxmlformats.org/wordprocessingml/2006/main" xmlns:wne="http://schemas.microsoft.com/office/word/2006/wordml">
   <w:p>
     <w:pPr>
       <w:pStyle w:val="Footer"/>
@@ -655,7 +642,7 @@
 </file>
 
 <file path=word/footnotes.xml><?xml version="1.0" encoding="utf-8"?>
-<w:footnotes xmlns:wpc="http://schemas.microsoft.com/office/word/2010/wordprocessingCanvas" xmlns:mc="http://schemas.openxmlformats.org/markup-compatibility/2006" xmlns:o="urn:schemas-microsoft-com:office:office" xmlns:r="http://schemas.openxmlformats.org/officeDocument/2006/relationships" xmlns:m="http://schemas.openxmlformats.org/officeDocument/2006/math" xmlns:v="urn:schemas-microsoft-com:vml" xmlns:wp14="http://schemas.microsoft.com/office/word/2010/wordprocessingDrawing" xmlns:wp="http://schemas.openxmlformats.org/drawingml/2006/wordprocessingDrawing" xmlns:w10="urn:schemas-microsoft-com:office:word" xmlns:w="http://schemas.openxmlformats.org/wordprocessingml/2006/main" xmlns:w14="http://schemas.microsoft.com/office/word/2010/wordml" xmlns:wpg="http://schemas.microsoft.com/office/word/2010/wordprocessingGroup" xmlns:wpi="http://schemas.microsoft.com/office/word/2010/wordprocessingInk" xmlns:wne="http://schemas.microsoft.com/office/word/2006/wordml" xmlns:wps="http://schemas.microsoft.com/office/word/2010/wordprocessingShape" mc:Ignorable="w14 wp14">
+<w:footnotes xmlns:ve="http://schemas.openxmlformats.org/markup-compatibility/2006" xmlns:o="urn:schemas-microsoft-com:office:office" xmlns:r="http://schemas.openxmlformats.org/officeDocument/2006/relationships" xmlns:m="http://schemas.openxmlformats.org/officeDocument/2006/math" xmlns:v="urn:schemas-microsoft-com:vml" xmlns:wp="http://schemas.openxmlformats.org/drawingml/2006/wordprocessingDrawing" xmlns:w10="urn:schemas-microsoft-com:office:word" xmlns:w="http://schemas.openxmlformats.org/wordprocessingml/2006/main" xmlns:wne="http://schemas.microsoft.com/office/word/2006/wordml">
   <w:footnote w:type="separator" w:id="-1">
     <w:p>
       <w:pPr>
@@ -680,7 +667,7 @@
 </file>
 
 <file path=word/header1.xml><?xml version="1.0" encoding="utf-8"?>
-<w:hdr xmlns:wpc="http://schemas.microsoft.com/office/word/2010/wordprocessingCanvas" xmlns:mc="http://schemas.openxmlformats.org/markup-compatibility/2006" xmlns:o="urn:schemas-microsoft-com:office:office" xmlns:r="http://schemas.openxmlformats.org/officeDocument/2006/relationships" xmlns:m="http://schemas.openxmlformats.org/officeDocument/2006/math" xmlns:v="urn:schemas-microsoft-com:vml" xmlns:wp14="http://schemas.microsoft.com/office/word/2010/wordprocessingDrawing" xmlns:wp="http://schemas.openxmlformats.org/drawingml/2006/wordprocessingDrawing" xmlns:w10="urn:schemas-microsoft-com:office:word" xmlns:w="http://schemas.openxmlformats.org/wordprocessingml/2006/main" xmlns:w14="http://schemas.microsoft.com/office/word/2010/wordml" xmlns:wpg="http://schemas.microsoft.com/office/word/2010/wordprocessingGroup" xmlns:wpi="http://schemas.microsoft.com/office/word/2010/wordprocessingInk" xmlns:wne="http://schemas.microsoft.com/office/word/2006/wordml" xmlns:wps="http://schemas.microsoft.com/office/word/2010/wordprocessingShape" mc:Ignorable="w14 wp14">
+<w:hdr xmlns:ve="http://schemas.openxmlformats.org/markup-compatibility/2006" xmlns:o="urn:schemas-microsoft-com:office:office" xmlns:r="http://schemas.openxmlformats.org/officeDocument/2006/relationships" xmlns:m="http://schemas.openxmlformats.org/officeDocument/2006/math" xmlns:v="urn:schemas-microsoft-com:vml" xmlns:wp="http://schemas.openxmlformats.org/drawingml/2006/wordprocessingDrawing" xmlns:w10="urn:schemas-microsoft-com:office:word" xmlns:w="http://schemas.openxmlformats.org/wordprocessingml/2006/main" xmlns:wne="http://schemas.microsoft.com/office/word/2006/wordml">
   <w:p>
     <w:pPr>
       <w:pStyle w:val="Header"/>
@@ -690,7 +677,7 @@
 </file>
 
 <file path=word/header2.xml><?xml version="1.0" encoding="utf-8"?>
-<w:hdr xmlns:wpc="http://schemas.microsoft.com/office/word/2010/wordprocessingCanvas" xmlns:mc="http://schemas.openxmlformats.org/markup-compatibility/2006" xmlns:o="urn:schemas-microsoft-com:office:office" xmlns:r="http://schemas.openxmlformats.org/officeDocument/2006/relationships" xmlns:m="http://schemas.openxmlformats.org/officeDocument/2006/math" xmlns:v="urn:schemas-microsoft-com:vml" xmlns:wp14="http://schemas.microsoft.com/office/word/2010/wordprocessingDrawing" xmlns:wp="http://schemas.openxmlformats.org/drawingml/2006/wordprocessingDrawing" xmlns:w10="urn:schemas-microsoft-com:office:word" xmlns:w="http://schemas.openxmlformats.org/wordprocessingml/2006/main" xmlns:w14="http://schemas.microsoft.com/office/word/2010/wordml" xmlns:wpg="http://schemas.microsoft.com/office/word/2010/wordprocessingGroup" xmlns:wpi="http://schemas.microsoft.com/office/word/2010/wordprocessingInk" xmlns:wne="http://schemas.microsoft.com/office/word/2006/wordml" xmlns:wps="http://schemas.microsoft.com/office/word/2010/wordprocessingShape" mc:Ignorable="w14 wp14">
+<w:hdr xmlns:ve="http://schemas.openxmlformats.org/markup-compatibility/2006" xmlns:o="urn:schemas-microsoft-com:office:office" xmlns:r="http://schemas.openxmlformats.org/officeDocument/2006/relationships" xmlns:m="http://schemas.openxmlformats.org/officeDocument/2006/math" xmlns:v="urn:schemas-microsoft-com:vml" xmlns:wp="http://schemas.openxmlformats.org/drawingml/2006/wordprocessingDrawing" xmlns:w10="urn:schemas-microsoft-com:office:word" xmlns:w="http://schemas.openxmlformats.org/wordprocessingml/2006/main" xmlns:wne="http://schemas.microsoft.com/office/word/2006/wordml">
   <w:p>
     <w:pPr>
       <w:pStyle w:val="Header"/>
@@ -710,10 +697,10 @@
     <w:r>
       <w:rPr>
         <w:noProof/>
-        <w:lang w:bidi="he-IL"/>
+        <w:lang w:eastAsia="en-GB"/>
       </w:rPr>
       <w:drawing>
-        <wp:inline distT="0" distB="0" distL="0" distR="0" wp14:anchorId="6829EEA9" wp14:editId="2BB5B957">
+        <wp:inline distT="0" distB="0" distL="0" distR="0">
           <wp:extent cx="808355" cy="403860"/>
           <wp:effectExtent l="0" t="0" r="0" b="0"/>
           <wp:docPr id="1" name="Picture 1" descr="N:\Git\Documentation\Artwork\GroupHeader.png"/>
@@ -733,7 +720,7 @@
                   <a:blip r:embed="rId1">
                     <a:extLst>
                       <a:ext uri="{28A0092B-C50C-407E-A947-70E740481C1C}">
-                        <a14:useLocalDpi xmlns:a14="http://schemas.microsoft.com/office/drawing/2010/main" val="0"/>
+                        <a14:useLocalDpi xmlns:a14="http://schemas.microsoft.com/office/drawing/2010/main" xmlns:wps="http://schemas.microsoft.com/office/word/2010/wordprocessingShape" xmlns:wpi="http://schemas.microsoft.com/office/word/2010/wordprocessingInk" xmlns:wpg="http://schemas.microsoft.com/office/word/2010/wordprocessingGroup" xmlns:w14="http://schemas.microsoft.com/office/word/2010/wordml" xmlns:w="http://schemas.openxmlformats.org/wordprocessingml/2006/main" xmlns:w10="urn:schemas-microsoft-com:office:word" xmlns:wp14="http://schemas.microsoft.com/office/word/2010/wordprocessingDrawing" xmlns:v="urn:schemas-microsoft-com:vml" xmlns:o="urn:schemas-microsoft-com:office:office" xmlns:mc="http://schemas.openxmlformats.org/markup-compatibility/2006" xmlns:wpc="http://schemas.microsoft.com/office/word/2010/wordprocessingCanvas" xmlns="" val="0"/>
                       </a:ext>
                     </a:extLst>
                   </a:blip>
@@ -771,7 +758,7 @@
 </file>
 
 <file path=word/header3.xml><?xml version="1.0" encoding="utf-8"?>
-<w:hdr xmlns:wpc="http://schemas.microsoft.com/office/word/2010/wordprocessingCanvas" xmlns:mc="http://schemas.openxmlformats.org/markup-compatibility/2006" xmlns:o="urn:schemas-microsoft-com:office:office" xmlns:r="http://schemas.openxmlformats.org/officeDocument/2006/relationships" xmlns:m="http://schemas.openxmlformats.org/officeDocument/2006/math" xmlns:v="urn:schemas-microsoft-com:vml" xmlns:wp14="http://schemas.microsoft.com/office/word/2010/wordprocessingDrawing" xmlns:wp="http://schemas.openxmlformats.org/drawingml/2006/wordprocessingDrawing" xmlns:w10="urn:schemas-microsoft-com:office:word" xmlns:w="http://schemas.openxmlformats.org/wordprocessingml/2006/main" xmlns:w14="http://schemas.microsoft.com/office/word/2010/wordml" xmlns:wpg="http://schemas.microsoft.com/office/word/2010/wordprocessingGroup" xmlns:wpi="http://schemas.microsoft.com/office/word/2010/wordprocessingInk" xmlns:wne="http://schemas.microsoft.com/office/word/2006/wordml" xmlns:wps="http://schemas.microsoft.com/office/word/2010/wordprocessingShape" mc:Ignorable="w14 wp14">
+<w:hdr xmlns:ve="http://schemas.openxmlformats.org/markup-compatibility/2006" xmlns:o="urn:schemas-microsoft-com:office:office" xmlns:r="http://schemas.openxmlformats.org/officeDocument/2006/relationships" xmlns:m="http://schemas.openxmlformats.org/officeDocument/2006/math" xmlns:v="urn:schemas-microsoft-com:vml" xmlns:wp="http://schemas.openxmlformats.org/drawingml/2006/wordprocessingDrawing" xmlns:w10="urn:schemas-microsoft-com:office:word" xmlns:w="http://schemas.openxmlformats.org/wordprocessingml/2006/main" xmlns:wne="http://schemas.microsoft.com/office/word/2006/wordml">
   <w:p>
     <w:pPr>
       <w:pStyle w:val="Header"/>
@@ -781,7 +768,7 @@
 </file>
 
 <file path=word/styles.xml><?xml version="1.0" encoding="utf-8"?>
-<w:styles xmlns:mc="http://schemas.openxmlformats.org/markup-compatibility/2006" xmlns:r="http://schemas.openxmlformats.org/officeDocument/2006/relationships" xmlns:w="http://schemas.openxmlformats.org/wordprocessingml/2006/main" xmlns:w14="http://schemas.microsoft.com/office/word/2010/wordml" mc:Ignorable="w14">
+<w:styles xmlns:r="http://schemas.openxmlformats.org/officeDocument/2006/relationships" xmlns:w="http://schemas.openxmlformats.org/wordprocessingml/2006/main">
   <w:docDefaults>
     <w:rPrDefault>
       <w:rPr>
@@ -939,6 +926,7 @@
   <w:style w:type="paragraph" w:default="1" w:styleId="Normal">
     <w:name w:val="Normal"/>
     <w:qFormat/>
+    <w:rsid w:val="0025792F"/>
   </w:style>
   <w:style w:type="paragraph" w:styleId="Heading1">
     <w:name w:val="heading 1"/>
@@ -998,6 +986,7 @@
     <w:uiPriority w:val="99"/>
     <w:semiHidden/>
     <w:unhideWhenUsed/>
+    <w:qFormat/>
     <w:tblPr>
       <w:tblInd w:w="0" w:type="dxa"/>
       <w:tblCellMar>
@@ -1657,7 +1646,7 @@
 </file>
 
 <file path=word/glossary/document.xml><?xml version="1.0" encoding="utf-8"?>
-<w:glossaryDocument xmlns:wpc="http://schemas.microsoft.com/office/word/2010/wordprocessingCanvas" xmlns:mc="http://schemas.openxmlformats.org/markup-compatibility/2006" xmlns:o="urn:schemas-microsoft-com:office:office" xmlns:r="http://schemas.openxmlformats.org/officeDocument/2006/relationships" xmlns:m="http://schemas.openxmlformats.org/officeDocument/2006/math" xmlns:v="urn:schemas-microsoft-com:vml" xmlns:wp14="http://schemas.microsoft.com/office/word/2010/wordprocessingDrawing" xmlns:wp="http://schemas.openxmlformats.org/drawingml/2006/wordprocessingDrawing" xmlns:w10="urn:schemas-microsoft-com:office:word" xmlns:w="http://schemas.openxmlformats.org/wordprocessingml/2006/main" xmlns:w14="http://schemas.microsoft.com/office/word/2010/wordml" xmlns:wpg="http://schemas.microsoft.com/office/word/2010/wordprocessingGroup" xmlns:wpi="http://schemas.microsoft.com/office/word/2010/wordprocessingInk" xmlns:wne="http://schemas.microsoft.com/office/word/2006/wordml" xmlns:wps="http://schemas.microsoft.com/office/word/2010/wordprocessingShape" mc:Ignorable="w14 wp14">
+<w:glossaryDocument xmlns:ve="http://schemas.openxmlformats.org/markup-compatibility/2006" xmlns:o="urn:schemas-microsoft-com:office:office" xmlns:r="http://schemas.openxmlformats.org/officeDocument/2006/relationships" xmlns:m="http://schemas.openxmlformats.org/officeDocument/2006/math" xmlns:v="urn:schemas-microsoft-com:vml" xmlns:wp="http://schemas.openxmlformats.org/drawingml/2006/wordprocessingDrawing" xmlns:w10="urn:schemas-microsoft-com:office:word" xmlns:w="http://schemas.openxmlformats.org/wordprocessingml/2006/main" xmlns:wne="http://schemas.microsoft.com/office/word/2006/wordml">
   <w:docParts>
     <w:docPart>
       <w:docPartPr>
@@ -1751,7 +1740,7 @@
 </file>
 
 <file path=word/glossary/fontTable.xml><?xml version="1.0" encoding="utf-8"?>
-<w:fonts xmlns:mc="http://schemas.openxmlformats.org/markup-compatibility/2006" xmlns:r="http://schemas.openxmlformats.org/officeDocument/2006/relationships" xmlns:w="http://schemas.openxmlformats.org/wordprocessingml/2006/main" xmlns:w14="http://schemas.microsoft.com/office/word/2010/wordml" mc:Ignorable="w14">
+<w:fonts xmlns:r="http://schemas.openxmlformats.org/officeDocument/2006/relationships" xmlns:w="http://schemas.openxmlformats.org/wordprocessingml/2006/main">
   <w:font w:name="Calibri">
     <w:panose1 w:val="020F0502020204030204"/>
     <w:charset w:val="00"/>
@@ -1808,26 +1797,23 @@
 </file>
 
 <file path=word/glossary/settings.xml><?xml version="1.0" encoding="utf-8"?>
-<w:settings xmlns:mc="http://schemas.openxmlformats.org/markup-compatibility/2006" xmlns:o="urn:schemas-microsoft-com:office:office" xmlns:r="http://schemas.openxmlformats.org/officeDocument/2006/relationships" xmlns:m="http://schemas.openxmlformats.org/officeDocument/2006/math" xmlns:v="urn:schemas-microsoft-com:vml" xmlns:w10="urn:schemas-microsoft-com:office:word" xmlns:w="http://schemas.openxmlformats.org/wordprocessingml/2006/main" xmlns:w14="http://schemas.microsoft.com/office/word/2010/wordml" xmlns:sl="http://schemas.openxmlformats.org/schemaLibrary/2006/main" mc:Ignorable="w14">
+<w:settings xmlns:o="urn:schemas-microsoft-com:office:office" xmlns:r="http://schemas.openxmlformats.org/officeDocument/2006/relationships" xmlns:m="http://schemas.openxmlformats.org/officeDocument/2006/math" xmlns:v="urn:schemas-microsoft-com:vml" xmlns:w10="urn:schemas-microsoft-com:office:word" xmlns:w="http://schemas.openxmlformats.org/wordprocessingml/2006/main" xmlns:sl="http://schemas.openxmlformats.org/schemaLibrary/2006/main">
   <w:view w:val="normal"/>
   <w:defaultTabStop w:val="720"/>
   <w:characterSpacingControl w:val="doNotCompress"/>
   <w:compat>
     <w:useFELayout/>
-    <w:compatSetting w:name="compatibilityMode" w:uri="http://schemas.microsoft.com/office/word" w:val="14"/>
-    <w:compatSetting w:name="overrideTableStyleFontSizeAndJustification" w:uri="http://schemas.microsoft.com/office/word" w:val="1"/>
-    <w:compatSetting w:name="enableOpenTypeFeatures" w:uri="http://schemas.microsoft.com/office/word" w:val="1"/>
-    <w:compatSetting w:name="doNotFlipMirrorIndents" w:uri="http://schemas.microsoft.com/office/word" w:val="1"/>
   </w:compat>
   <w:rsids>
     <w:rsidRoot w:val="002C12D9"/>
     <w:rsid w:val="002C12D9"/>
+    <w:rsid w:val="00F30459"/>
   </w:rsids>
   <m:mathPr>
     <m:mathFont m:val="Cambria Math"/>
     <m:brkBin m:val="before"/>
     <m:brkBinSub m:val="--"/>
-    <m:smallFrac m:val="0"/>
+    <m:smallFrac m:val="off"/>
     <m:dispDef/>
     <m:lMargin m:val="0"/>
     <m:rMargin m:val="0"/>
@@ -1836,7 +1822,7 @@
     <m:intLim m:val="subSup"/>
     <m:naryLim m:val="undOvr"/>
   </m:mathPr>
-  <w:themeFontLang w:val="en-GB" w:eastAsia="zh-CN" w:bidi="he-IL"/>
+  <w:themeFontLang w:val="en-GB"/>
   <w:clrSchemeMapping w:bg1="light1" w:t1="dark1" w:bg2="light2" w:t2="dark2" w:accent1="accent1" w:accent2="accent2" w:accent3="accent3" w:accent4="accent4" w:accent5="accent5" w:accent6="accent6" w:hyperlink="hyperlink" w:followedHyperlink="followedHyperlink"/>
   <w:decimalSymbol w:val="."/>
   <w:listSeparator w:val=","/>
@@ -1844,7 +1830,7 @@
 </file>
 
 <file path=word/glossary/styles.xml><?xml version="1.0" encoding="utf-8"?>
-<w:styles xmlns:mc="http://schemas.openxmlformats.org/markup-compatibility/2006" xmlns:r="http://schemas.openxmlformats.org/officeDocument/2006/relationships" xmlns:w="http://schemas.openxmlformats.org/wordprocessingml/2006/main" xmlns:w14="http://schemas.microsoft.com/office/word/2010/wordml" mc:Ignorable="w14">
+<w:styles xmlns:r="http://schemas.openxmlformats.org/officeDocument/2006/relationships" xmlns:w="http://schemas.openxmlformats.org/wordprocessingml/2006/main">
   <w:docDefaults>
     <w:rPrDefault>
       <w:rPr>
@@ -2002,6 +1988,7 @@
   <w:style w:type="paragraph" w:default="1" w:styleId="Normal">
     <w:name w:val="Normal"/>
     <w:qFormat/>
+    <w:rsid w:val="00F30459"/>
   </w:style>
   <w:style w:type="character" w:default="1" w:styleId="DefaultParagraphFont">
     <w:name w:val="Default Paragraph Font"/>
@@ -2014,6 +2001,7 @@
     <w:uiPriority w:val="99"/>
     <w:semiHidden/>
     <w:unhideWhenUsed/>
+    <w:qFormat/>
     <w:tblPr>
       <w:tblInd w:w="0" w:type="dxa"/>
       <w:tblCellMar>
@@ -2042,227 +2030,21 @@
   </w:style>
   <w:style w:type="paragraph" w:customStyle="1" w:styleId="557778A046BD4CB8A18FD4721BA66C9F">
     <w:name w:val="557778A046BD4CB8A18FD4721BA66C9F"/>
+    <w:rsid w:val="00F30459"/>
   </w:style>
   <w:style w:type="paragraph" w:customStyle="1" w:styleId="52B15E35AB2A46A2ACA53F734543B569">
     <w:name w:val="52B15E35AB2A46A2ACA53F734543B569"/>
+    <w:rsid w:val="00F30459"/>
   </w:style>
   <w:style w:type="paragraph" w:customStyle="1" w:styleId="7907CD72B2E74FC4B2DF0527CC75618A">
     <w:name w:val="7907CD72B2E74FC4B2DF0527CC75618A"/>
-  </w:style>
-</w:styles>
-</file>
-
-<file path=word/glossary/stylesWithEffects.xml><?xml version="1.0" encoding="utf-8"?>
-<w:styles xmlns:wpc="http://schemas.microsoft.com/office/word/2010/wordprocessingCanvas" xmlns:mc="http://schemas.openxmlformats.org/markup-compatibility/2006" xmlns:o="urn:schemas-microsoft-com:office:office" xmlns:r="http://schemas.openxmlformats.org/officeDocument/2006/relationships" xmlns:m="http://schemas.openxmlformats.org/officeDocument/2006/math" xmlns:v="urn:schemas-microsoft-com:vml" xmlns:wp14="http://schemas.microsoft.com/office/word/2010/wordprocessingDrawing" xmlns:wp="http://schemas.openxmlformats.org/drawingml/2006/wordprocessingDrawing" xmlns:w10="urn:schemas-microsoft-com:office:word" xmlns:w="http://schemas.openxmlformats.org/wordprocessingml/2006/main" xmlns:w14="http://schemas.microsoft.com/office/word/2010/wordml" xmlns:wpg="http://schemas.microsoft.com/office/word/2010/wordprocessingGroup" xmlns:wpi="http://schemas.microsoft.com/office/word/2010/wordprocessingInk" xmlns:wne="http://schemas.microsoft.com/office/word/2006/wordml" xmlns:wps="http://schemas.microsoft.com/office/word/2010/wordprocessingShape" mc:Ignorable="w14 wp14">
-  <w:docDefaults>
-    <w:rPrDefault>
-      <w:rPr>
-        <w:rFonts w:asciiTheme="minorHAnsi" w:eastAsiaTheme="minorEastAsia" w:hAnsiTheme="minorHAnsi" w:cstheme="minorBidi"/>
-        <w:sz w:val="22"/>
-        <w:szCs w:val="22"/>
-        <w:lang w:val="en-GB" w:eastAsia="zh-CN" w:bidi="he-IL"/>
-      </w:rPr>
-    </w:rPrDefault>
-    <w:pPrDefault>
-      <w:pPr>
-        <w:spacing w:after="200" w:line="276" w:lineRule="auto"/>
-      </w:pPr>
-    </w:pPrDefault>
-  </w:docDefaults>
-  <w:latentStyles w:defLockedState="0" w:defUIPriority="99" w:defSemiHidden="1" w:defUnhideWhenUsed="1" w:defQFormat="0" w:count="267">
-    <w:lsdException w:name="Normal" w:semiHidden="0" w:uiPriority="0" w:unhideWhenUsed="0" w:qFormat="1"/>
-    <w:lsdException w:name="heading 1" w:semiHidden="0" w:uiPriority="9" w:unhideWhenUsed="0" w:qFormat="1"/>
-    <w:lsdException w:name="heading 2" w:uiPriority="9" w:qFormat="1"/>
-    <w:lsdException w:name="heading 3" w:uiPriority="9" w:qFormat="1"/>
-    <w:lsdException w:name="heading 4" w:uiPriority="9" w:qFormat="1"/>
-    <w:lsdException w:name="heading 5" w:uiPriority="9" w:qFormat="1"/>
-    <w:lsdException w:name="heading 6" w:uiPriority="9" w:qFormat="1"/>
-    <w:lsdException w:name="heading 7" w:uiPriority="9" w:qFormat="1"/>
-    <w:lsdException w:name="heading 8" w:uiPriority="9" w:qFormat="1"/>
-    <w:lsdException w:name="heading 9" w:uiPriority="9" w:qFormat="1"/>
-    <w:lsdException w:name="toc 1" w:uiPriority="39"/>
-    <w:lsdException w:name="toc 2" w:uiPriority="39"/>
-    <w:lsdException w:name="toc 3" w:uiPriority="39"/>
-    <w:lsdException w:name="toc 4" w:uiPriority="39"/>
-    <w:lsdException w:name="toc 5" w:uiPriority="39"/>
-    <w:lsdException w:name="toc 6" w:uiPriority="39"/>
-    <w:lsdException w:name="toc 7" w:uiPriority="39"/>
-    <w:lsdException w:name="toc 8" w:uiPriority="39"/>
-    <w:lsdException w:name="toc 9" w:uiPriority="39"/>
-    <w:lsdException w:name="caption" w:uiPriority="35" w:qFormat="1"/>
-    <w:lsdException w:name="Title" w:semiHidden="0" w:uiPriority="10" w:unhideWhenUsed="0" w:qFormat="1"/>
-    <w:lsdException w:name="Default Paragraph Font" w:uiPriority="1"/>
-    <w:lsdException w:name="Subtitle" w:semiHidden="0" w:uiPriority="11" w:unhideWhenUsed="0" w:qFormat="1"/>
-    <w:lsdException w:name="Strong" w:semiHidden="0" w:uiPriority="22" w:unhideWhenUsed="0" w:qFormat="1"/>
-    <w:lsdException w:name="Emphasis" w:semiHidden="0" w:uiPriority="20" w:unhideWhenUsed="0" w:qFormat="1"/>
-    <w:lsdException w:name="Table Grid" w:semiHidden="0" w:uiPriority="59" w:unhideWhenUsed="0"/>
-    <w:lsdException w:name="Placeholder Text" w:unhideWhenUsed="0"/>
-    <w:lsdException w:name="No Spacing" w:semiHidden="0" w:uiPriority="1" w:unhideWhenUsed="0" w:qFormat="1"/>
-    <w:lsdException w:name="Light Shading" w:semiHidden="0" w:uiPriority="60" w:unhideWhenUsed="0"/>
-    <w:lsdException w:name="Light List" w:semiHidden="0" w:uiPriority="61" w:unhideWhenUsed="0"/>
-    <w:lsdException w:name="Light Grid" w:semiHidden="0" w:uiPriority="62" w:unhideWhenUsed="0"/>
-    <w:lsdException w:name="Medium Shading 1" w:semiHidden="0" w:uiPriority="63" w:unhideWhenUsed="0"/>
-    <w:lsdException w:name="Medium Shading 2" w:semiHidden="0" w:uiPriority="64" w:unhideWhenUsed="0"/>
-    <w:lsdException w:name="Medium List 1" w:semiHidden="0" w:uiPriority="65" w:unhideWhenUsed="0"/>
-    <w:lsdException w:name="Medium List 2" w:semiHidden="0" w:uiPriority="66" w:unhideWhenUsed="0"/>
-    <w:lsdException w:name="Medium Grid 1" w:semiHidden="0" w:uiPriority="67" w:unhideWhenUsed="0"/>
-    <w:lsdException w:name="Medium Grid 2" w:semiHidden="0" w:uiPriority="68" w:unhideWhenUsed="0"/>
-    <w:lsdException w:name="Medium Grid 3" w:semiHidden="0" w:uiPriority="69" w:unhideWhenUsed="0"/>
-    <w:lsdException w:name="Dark List" w:semiHidden="0" w:uiPriority="70" w:unhideWhenUsed="0"/>
-    <w:lsdException w:name="Colorful Shading" w:semiHidden="0" w:uiPriority="71" w:unhideWhenUsed="0"/>
-    <w:lsdException w:name="Colorful List" w:semiHidden="0" w:uiPriority="72" w:unhideWhenUsed="0"/>
-    <w:lsdException w:name="Colorful Grid" w:semiHidden="0" w:uiPriority="73" w:unhideWhenUsed="0"/>
-    <w:lsdException w:name="Light Shading Accent 1" w:semiHidden="0" w:uiPriority="60" w:unhideWhenUsed="0"/>
-    <w:lsdException w:name="Light List Accent 1" w:semiHidden="0" w:uiPriority="61" w:unhideWhenUsed="0"/>
-    <w:lsdException w:name="Light Grid Accent 1" w:semiHidden="0" w:uiPriority="62" w:unhideWhenUsed="0"/>
-    <w:lsdException w:name="Medium Shading 1 Accent 1" w:semiHidden="0" w:uiPriority="63" w:unhideWhenUsed="0"/>
-    <w:lsdException w:name="Medium Shading 2 Accent 1" w:semiHidden="0" w:uiPriority="64" w:unhideWhenUsed="0"/>
-    <w:lsdException w:name="Medium List 1 Accent 1" w:semiHidden="0" w:uiPriority="65" w:unhideWhenUsed="0"/>
-    <w:lsdException w:name="Revision" w:unhideWhenUsed="0"/>
-    <w:lsdException w:name="List Paragraph" w:semiHidden="0" w:uiPriority="34" w:unhideWhenUsed="0" w:qFormat="1"/>
-    <w:lsdException w:name="Quote" w:semiHidden="0" w:uiPriority="29" w:unhideWhenUsed="0" w:qFormat="1"/>
-    <w:lsdException w:name="Intense Quote" w:semiHidden="0" w:uiPriority="30" w:unhideWhenUsed="0" w:qFormat="1"/>
-    <w:lsdException w:name="Medium List 2 Accent 1" w:semiHidden="0" w:uiPriority="66" w:unhideWhenUsed="0"/>
-    <w:lsdException w:name="Medium Grid 1 Accent 1" w:semiHidden="0" w:uiPriority="67" w:unhideWhenUsed="0"/>
-    <w:lsdException w:name="Medium Grid 2 Accent 1" w:semiHidden="0" w:uiPriority="68" w:unhideWhenUsed="0"/>
-    <w:lsdException w:name="Medium Grid 3 Accent 1" w:semiHidden="0" w:uiPriority="69" w:unhideWhenUsed="0"/>
-    <w:lsdException w:name="Dark List Accent 1" w:semiHidden="0" w:uiPriority="70" w:unhideWhenUsed="0"/>
-    <w:lsdException w:name="Colorful Shading Accent 1" w:semiHidden="0" w:uiPriority="71" w:unhideWhenUsed="0"/>
-    <w:lsdException w:name="Colorful List Accent 1" w:semiHidden="0" w:uiPriority="72" w:unhideWhenUsed="0"/>
-    <w:lsdException w:name="Colorful Grid Accent 1" w:semiHidden="0" w:uiPriority="73" w:unhideWhenUsed="0"/>
-    <w:lsdException w:name="Light Shading Accent 2" w:semiHidden="0" w:uiPriority="60" w:unhideWhenUsed="0"/>
-    <w:lsdException w:name="Light List Accent 2" w:semiHidden="0" w:uiPriority="61" w:unhideWhenUsed="0"/>
-    <w:lsdException w:name="Light Grid Accent 2" w:semiHidden="0" w:uiPriority="62" w:unhideWhenUsed="0"/>
-    <w:lsdException w:name="Medium Shading 1 Accent 2" w:semiHidden="0" w:uiPriority="63" w:unhideWhenUsed="0"/>
-    <w:lsdException w:name="Medium Shading 2 Accent 2" w:semiHidden="0" w:uiPriority="64" w:unhideWhenUsed="0"/>
-    <w:lsdException w:name="Medium List 1 Accent 2" w:semiHidden="0" w:uiPriority="65" w:unhideWhenUsed="0"/>
-    <w:lsdException w:name="Medium List 2 Accent 2" w:semiHidden="0" w:uiPriority="66" w:unhideWhenUsed="0"/>
-    <w:lsdException w:name="Medium Grid 1 Accent 2" w:semiHidden="0" w:uiPriority="67" w:unhideWhenUsed="0"/>
-    <w:lsdException w:name="Medium Grid 2 Accent 2" w:semiHidden="0" w:uiPriority="68" w:unhideWhenUsed="0"/>
-    <w:lsdException w:name="Medium Grid 3 Accent 2" w:semiHidden="0" w:uiPriority="69" w:unhideWhenUsed="0"/>
-    <w:lsdException w:name="Dark List Accent 2" w:semiHidden="0" w:uiPriority="70" w:unhideWhenUsed="0"/>
-    <w:lsdException w:name="Colorful Shading Accent 2" w:semiHidden="0" w:uiPriority="71" w:unhideWhenUsed="0"/>
-    <w:lsdException w:name="Colorful List Accent 2" w:semiHidden="0" w:uiPriority="72" w:unhideWhenUsed="0"/>
-    <w:lsdException w:name="Colorful Grid Accent 2" w:semiHidden="0" w:uiPriority="73" w:unhideWhenUsed="0"/>
-    <w:lsdException w:name="Light Shading Accent 3" w:semiHidden="0" w:uiPriority="60" w:unhideWhenUsed="0"/>
-    <w:lsdException w:name="Light List Accent 3" w:semiHidden="0" w:uiPriority="61" w:unhideWhenUsed="0"/>
-    <w:lsdException w:name="Light Grid Accent 3" w:semiHidden="0" w:uiPriority="62" w:unhideWhenUsed="0"/>
-    <w:lsdException w:name="Medium Shading 1 Accent 3" w:semiHidden="0" w:uiPriority="63" w:unhideWhenUsed="0"/>
-    <w:lsdException w:name="Medium Shading 2 Accent 3" w:semiHidden="0" w:uiPriority="64" w:unhideWhenUsed="0"/>
-    <w:lsdException w:name="Medium List 1 Accent 3" w:semiHidden="0" w:uiPriority="65" w:unhideWhenUsed="0"/>
-    <w:lsdException w:name="Medium List 2 Accent 3" w:semiHidden="0" w:uiPriority="66" w:unhideWhenUsed="0"/>
-    <w:lsdException w:name="Medium Grid 1 Accent 3" w:semiHidden="0" w:uiPriority="67" w:unhideWhenUsed="0"/>
-    <w:lsdException w:name="Medium Grid 2 Accent 3" w:semiHidden="0" w:uiPriority="68" w:unhideWhenUsed="0"/>
-    <w:lsdException w:name="Medium Grid 3 Accent 3" w:semiHidden="0" w:uiPriority="69" w:unhideWhenUsed="0"/>
-    <w:lsdException w:name="Dark List Accent 3" w:semiHidden="0" w:uiPriority="70" w:unhideWhenUsed="0"/>
-    <w:lsdException w:name="Colorful Shading Accent 3" w:semiHidden="0" w:uiPriority="71" w:unhideWhenUsed="0"/>
-    <w:lsdException w:name="Colorful List Accent 3" w:semiHidden="0" w:uiPriority="72" w:unhideWhenUsed="0"/>
-    <w:lsdException w:name="Colorful Grid Accent 3" w:semiHidden="0" w:uiPriority="73" w:unhideWhenUsed="0"/>
-    <w:lsdException w:name="Light Shading Accent 4" w:semiHidden="0" w:uiPriority="60" w:unhideWhenUsed="0"/>
-    <w:lsdException w:name="Light List Accent 4" w:semiHidden="0" w:uiPriority="61" w:unhideWhenUsed="0"/>
-    <w:lsdException w:name="Light Grid Accent 4" w:semiHidden="0" w:uiPriority="62" w:unhideWhenUsed="0"/>
-    <w:lsdException w:name="Medium Shading 1 Accent 4" w:semiHidden="0" w:uiPriority="63" w:unhideWhenUsed="0"/>
-    <w:lsdException w:name="Medium Shading 2 Accent 4" w:semiHidden="0" w:uiPriority="64" w:unhideWhenUsed="0"/>
-    <w:lsdException w:name="Medium List 1 Accent 4" w:semiHidden="0" w:uiPriority="65" w:unhideWhenUsed="0"/>
-    <w:lsdException w:name="Medium List 2 Accent 4" w:semiHidden="0" w:uiPriority="66" w:unhideWhenUsed="0"/>
-    <w:lsdException w:name="Medium Grid 1 Accent 4" w:semiHidden="0" w:uiPriority="67" w:unhideWhenUsed="0"/>
-    <w:lsdException w:name="Medium Grid 2 Accent 4" w:semiHidden="0" w:uiPriority="68" w:unhideWhenUsed="0"/>
-    <w:lsdException w:name="Medium Grid 3 Accent 4" w:semiHidden="0" w:uiPriority="69" w:unhideWhenUsed="0"/>
-    <w:lsdException w:name="Dark List Accent 4" w:semiHidden="0" w:uiPriority="70" w:unhideWhenUsed="0"/>
-    <w:lsdException w:name="Colorful Shading Accent 4" w:semiHidden="0" w:uiPriority="71" w:unhideWhenUsed="0"/>
-    <w:lsdException w:name="Colorful List Accent 4" w:semiHidden="0" w:uiPriority="72" w:unhideWhenUsed="0"/>
-    <w:lsdException w:name="Colorful Grid Accent 4" w:semiHidden="0" w:uiPriority="73" w:unhideWhenUsed="0"/>
-    <w:lsdException w:name="Light Shading Accent 5" w:semiHidden="0" w:uiPriority="60" w:unhideWhenUsed="0"/>
-    <w:lsdException w:name="Light List Accent 5" w:semiHidden="0" w:uiPriority="61" w:unhideWhenUsed="0"/>
-    <w:lsdException w:name="Light Grid Accent 5" w:semiHidden="0" w:uiPriority="62" w:unhideWhenUsed="0"/>
-    <w:lsdException w:name="Medium Shading 1 Accent 5" w:semiHidden="0" w:uiPriority="63" w:unhideWhenUsed="0"/>
-    <w:lsdException w:name="Medium Shading 2 Accent 5" w:semiHidden="0" w:uiPriority="64" w:unhideWhenUsed="0"/>
-    <w:lsdException w:name="Medium List 1 Accent 5" w:semiHidden="0" w:uiPriority="65" w:unhideWhenUsed="0"/>
-    <w:lsdException w:name="Medium List 2 Accent 5" w:semiHidden="0" w:uiPriority="66" w:unhideWhenUsed="0"/>
-    <w:lsdException w:name="Medium Grid 1 Accent 5" w:semiHidden="0" w:uiPriority="67" w:unhideWhenUsed="0"/>
-    <w:lsdException w:name="Medium Grid 2 Accent 5" w:semiHidden="0" w:uiPriority="68" w:unhideWhenUsed="0"/>
-    <w:lsdException w:name="Medium Grid 3 Accent 5" w:semiHidden="0" w:uiPriority="69" w:unhideWhenUsed="0"/>
-    <w:lsdException w:name="Dark List Accent 5" w:semiHidden="0" w:uiPriority="70" w:unhideWhenUsed="0"/>
-    <w:lsdException w:name="Colorful Shading Accent 5" w:semiHidden="0" w:uiPriority="71" w:unhideWhenUsed="0"/>
-    <w:lsdException w:name="Colorful List Accent 5" w:semiHidden="0" w:uiPriority="72" w:unhideWhenUsed="0"/>
-    <w:lsdException w:name="Colorful Grid Accent 5" w:semiHidden="0" w:uiPriority="73" w:unhideWhenUsed="0"/>
-    <w:lsdException w:name="Light Shading Accent 6" w:semiHidden="0" w:uiPriority="60" w:unhideWhenUsed="0"/>
-    <w:lsdException w:name="Light List Accent 6" w:semiHidden="0" w:uiPriority="61" w:unhideWhenUsed="0"/>
-    <w:lsdException w:name="Light Grid Accent 6" w:semiHidden="0" w:uiPriority="62" w:unhideWhenUsed="0"/>
-    <w:lsdException w:name="Medium Shading 1 Accent 6" w:semiHidden="0" w:uiPriority="63" w:unhideWhenUsed="0"/>
-    <w:lsdException w:name="Medium Shading 2 Accent 6" w:semiHidden="0" w:uiPriority="64" w:unhideWhenUsed="0"/>
-    <w:lsdException w:name="Medium List 1 Accent 6" w:semiHidden="0" w:uiPriority="65" w:unhideWhenUsed="0"/>
-    <w:lsdException w:name="Medium List 2 Accent 6" w:semiHidden="0" w:uiPriority="66" w:unhideWhenUsed="0"/>
-    <w:lsdException w:name="Medium Grid 1 Accent 6" w:semiHidden="0" w:uiPriority="67" w:unhideWhenUsed="0"/>
-    <w:lsdException w:name="Medium Grid 2 Accent 6" w:semiHidden="0" w:uiPriority="68" w:unhideWhenUsed="0"/>
-    <w:lsdException w:name="Medium Grid 3 Accent 6" w:semiHidden="0" w:uiPriority="69" w:unhideWhenUsed="0"/>
-    <w:lsdException w:name="Dark List Accent 6" w:semiHidden="0" w:uiPriority="70" w:unhideWhenUsed="0"/>
-    <w:lsdException w:name="Colorful Shading Accent 6" w:semiHidden="0" w:uiPriority="71" w:unhideWhenUsed="0"/>
-    <w:lsdException w:name="Colorful List Accent 6" w:semiHidden="0" w:uiPriority="72" w:unhideWhenUsed="0"/>
-    <w:lsdException w:name="Colorful Grid Accent 6" w:semiHidden="0" w:uiPriority="73" w:unhideWhenUsed="0"/>
-    <w:lsdException w:name="Subtle Emphasis" w:semiHidden="0" w:uiPriority="19" w:unhideWhenUsed="0" w:qFormat="1"/>
-    <w:lsdException w:name="Intense Emphasis" w:semiHidden="0" w:uiPriority="21" w:unhideWhenUsed="0" w:qFormat="1"/>
-    <w:lsdException w:name="Subtle Reference" w:semiHidden="0" w:uiPriority="31" w:unhideWhenUsed="0" w:qFormat="1"/>
-    <w:lsdException w:name="Intense Reference" w:semiHidden="0" w:uiPriority="32" w:unhideWhenUsed="0" w:qFormat="1"/>
-    <w:lsdException w:name="Book Title" w:semiHidden="0" w:uiPriority="33" w:unhideWhenUsed="0" w:qFormat="1"/>
-    <w:lsdException w:name="Bibliography" w:uiPriority="37"/>
-    <w:lsdException w:name="TOC Heading" w:uiPriority="39" w:qFormat="1"/>
-  </w:latentStyles>
-  <w:style w:type="paragraph" w:default="1" w:styleId="Normal">
-    <w:name w:val="Normal"/>
-    <w:qFormat/>
-  </w:style>
-  <w:style w:type="character" w:default="1" w:styleId="DefaultParagraphFont">
-    <w:name w:val="Default Paragraph Font"/>
-    <w:uiPriority w:val="1"/>
-    <w:semiHidden/>
-    <w:unhideWhenUsed/>
-  </w:style>
-  <w:style w:type="table" w:default="1" w:styleId="TableNormal">
-    <w:name w:val="Normal Table"/>
-    <w:uiPriority w:val="99"/>
-    <w:semiHidden/>
-    <w:unhideWhenUsed/>
-    <w:tblPr>
-      <w:tblInd w:w="0" w:type="dxa"/>
-      <w:tblCellMar>
-        <w:top w:w="0" w:type="dxa"/>
-        <w:left w:w="108" w:type="dxa"/>
-        <w:bottom w:w="0" w:type="dxa"/>
-        <w:right w:w="108" w:type="dxa"/>
-      </w:tblCellMar>
-    </w:tblPr>
-  </w:style>
-  <w:style w:type="numbering" w:default="1" w:styleId="NoList">
-    <w:name w:val="No List"/>
-    <w:uiPriority w:val="99"/>
-    <w:semiHidden/>
-    <w:unhideWhenUsed/>
-  </w:style>
-  <w:style w:type="character" w:styleId="PlaceholderText">
-    <w:name w:val="Placeholder Text"/>
-    <w:basedOn w:val="DefaultParagraphFont"/>
-    <w:uiPriority w:val="99"/>
-    <w:semiHidden/>
-    <w:rsid w:val="002C12D9"/>
-    <w:rPr>
-      <w:color w:val="808080"/>
-    </w:rPr>
-  </w:style>
-  <w:style w:type="paragraph" w:customStyle="1" w:styleId="557778A046BD4CB8A18FD4721BA66C9F">
-    <w:name w:val="557778A046BD4CB8A18FD4721BA66C9F"/>
-  </w:style>
-  <w:style w:type="paragraph" w:customStyle="1" w:styleId="52B15E35AB2A46A2ACA53F734543B569">
-    <w:name w:val="52B15E35AB2A46A2ACA53F734543B569"/>
-  </w:style>
-  <w:style w:type="paragraph" w:customStyle="1" w:styleId="7907CD72B2E74FC4B2DF0527CC75618A">
-    <w:name w:val="7907CD72B2E74FC4B2DF0527CC75618A"/>
+    <w:rsid w:val="00F30459"/>
   </w:style>
 </w:styles>
 </file>
 
 <file path=word/glossary/webSettings.xml><?xml version="1.0" encoding="utf-8"?>
-<w:webSettings xmlns:mc="http://schemas.openxmlformats.org/markup-compatibility/2006" xmlns:r="http://schemas.openxmlformats.org/officeDocument/2006/relationships" xmlns:w="http://schemas.openxmlformats.org/wordprocessingml/2006/main" xmlns:w14="http://schemas.microsoft.com/office/word/2010/wordml" mc:Ignorable="w14">
+<w:webSettings xmlns:r="http://schemas.openxmlformats.org/officeDocument/2006/relationships" xmlns:w="http://schemas.openxmlformats.org/wordprocessingml/2006/main">
   <w:optimizeForBrowser/>
   <w:allowPNG/>
 </w:webSettings>

</xml_diff>